<commit_message>
revising per review comments
revising per review comments
</commit_message>
<xml_diff>
--- a/DRAFT-reviews.docx
+++ b/DRAFT-reviews.docx
@@ -233,29 +233,7 @@
           <w:szCs w:val="23"/>
           <w:highlight w:val="green"/>
         </w:rPr>
-        <w:t xml:space="preserve">The same goes with the permission story, I think after you have fleshed out part 4, we should come back to the intro/part </w:t>
-      </w:r>
-      <w:proofErr w:type="gramStart"/>
-      <w:r>
-        <w:rPr>
-          <w:rFonts w:ascii="Arial" w:eastAsia="Times New Roman" w:hAnsi="Arial" w:cs="Arial"/>
-          <w:color w:val="1D1C1D"/>
-          <w:sz w:val="23"/>
-          <w:szCs w:val="23"/>
-          <w:highlight w:val="green"/>
-        </w:rPr>
-        <w:t>1, and</w:t>
-      </w:r>
-      <w:proofErr w:type="gramEnd"/>
-      <w:r>
-        <w:rPr>
-          <w:rFonts w:ascii="Arial" w:eastAsia="Times New Roman" w:hAnsi="Arial" w:cs="Arial"/>
-          <w:color w:val="1D1C1D"/>
-          <w:sz w:val="23"/>
-          <w:szCs w:val="23"/>
-          <w:highlight w:val="green"/>
-        </w:rPr>
-        <w:t xml:space="preserve"> provide some more overview and p</w:t>
+        <w:t>The same goes with the permission story, I think after you have fleshed out part 4, we should come back to the intro/part 1, and provide some more overview and p</w:t>
       </w:r>
       <w:r>
         <w:rPr>
@@ -336,7 +314,6 @@
         </w:rPr>
         <w:t>When you describe the advanced search, it would make sense to describe which keys are used for which search. You did mention it for </w:t>
       </w:r>
-      <w:proofErr w:type="gramStart"/>
       <w:r>
         <w:rPr>
           <w:rFonts w:ascii="Courier New" w:eastAsia="Times New Roman" w:hAnsi="Courier New" w:cs="Courier New"/>
@@ -346,7 +323,6 @@
         </w:rPr>
         <w:t>Account</w:t>
       </w:r>
-      <w:proofErr w:type="gramEnd"/>
       <w:r>
         <w:rPr>
           <w:rFonts w:ascii="Arial" w:eastAsia="Times New Roman" w:hAnsi="Arial" w:cs="Arial"/>
@@ -371,9 +347,27 @@
           <w:color w:val="1D1C1D"/>
           <w:sz w:val="23"/>
           <w:szCs w:val="23"/>
+        </w:rPr>
+        <w:t>[[ASKED Stéphane 9/16]]</w:t>
+      </w:r>
+      <w:r>
+        <w:rPr>
+          <w:rFonts w:ascii="Arial" w:eastAsia="Times New Roman" w:hAnsi="Arial" w:cs="Arial"/>
+          <w:color w:val="1D1C1D"/>
+          <w:sz w:val="23"/>
+          <w:szCs w:val="23"/>
+        </w:rPr>
+        <w:t xml:space="preserve"> </w:t>
+      </w:r>
+      <w:r>
+        <w:rPr>
+          <w:rFonts w:ascii="Arial" w:eastAsia="Times New Roman" w:hAnsi="Arial" w:cs="Arial"/>
+          <w:color w:val="1D1C1D"/>
+          <w:sz w:val="23"/>
+          <w:szCs w:val="23"/>
           <w:highlight w:val="yellow"/>
         </w:rPr>
-        <w:t xml:space="preserve">[[ASKED </w:t>
+        <w:t xml:space="preserve">[[ASK STÉPHANE </w:t>
       </w:r>
       <w:r>
         <w:rPr>
@@ -383,7 +377,7 @@
           <w:szCs w:val="23"/>
           <w:highlight w:val="yellow"/>
         </w:rPr>
-        <w:t>Stéphane</w:t>
+        <w:t xml:space="preserve">TO REVIEW TABLE WHEN HE </w:t>
       </w:r>
       <w:r>
         <w:rPr>
@@ -393,7 +387,27 @@
           <w:szCs w:val="23"/>
           <w:highlight w:val="yellow"/>
         </w:rPr>
-        <w:t xml:space="preserve"> 9/16]]</w:t>
+        <w:t>IS BACK FROM VACATION</w:t>
+      </w:r>
+      <w:r>
+        <w:rPr>
+          <w:rFonts w:ascii="Arial" w:eastAsia="Times New Roman" w:hAnsi="Arial" w:cs="Arial"/>
+          <w:color w:val="1D1C1D"/>
+          <w:sz w:val="23"/>
+          <w:szCs w:val="23"/>
+          <w:highlight w:val="yellow"/>
+        </w:rPr>
+        <w:t xml:space="preserve"> – 10/4</w:t>
+      </w:r>
+      <w:r>
+        <w:rPr>
+          <w:rFonts w:ascii="Arial" w:eastAsia="Times New Roman" w:hAnsi="Arial" w:cs="Arial"/>
+          <w:color w:val="1D1C1D"/>
+          <w:sz w:val="23"/>
+          <w:szCs w:val="23"/>
+          <w:highlight w:val="yellow"/>
+        </w:rPr>
+        <w:t>]]</w:t>
       </w:r>
     </w:p>
     <w:p>
@@ -424,6 +438,819 @@
       <w:pPr>
         <w:shd w:val="clear" w:color="auto" w:fill="FFFFFF"/>
         <w:spacing w:before="100" w:beforeAutospacing="1" w:after="60" w:line="240" w:lineRule="auto"/>
+        <w:ind w:left="720"/>
+        <w:rPr>
+          <w:rFonts w:ascii="Arial" w:eastAsia="Times New Roman" w:hAnsi="Arial" w:cs="Arial"/>
+          <w:color w:val="1D1C1D"/>
+          <w:sz w:val="23"/>
+          <w:szCs w:val="23"/>
+        </w:rPr>
+      </w:pPr>
+      <w:r>
+        <w:rPr>
+          <w:rFonts w:ascii="Arial" w:eastAsia="Times New Roman" w:hAnsi="Arial" w:cs="Arial"/>
+          <w:color w:val="1D1C1D"/>
+          <w:sz w:val="23"/>
+          <w:szCs w:val="23"/>
+        </w:rPr>
+        <w:t xml:space="preserve">QSTS: API search function is only documented for account, invoice, payment, and payment method </w:t>
+      </w:r>
+    </w:p>
+    <w:tbl>
+      <w:tblPr>
+        <w:tblStyle w:val="TableGrid"/>
+        <w:tblW w:w="0" w:type="auto"/>
+        <w:tblInd w:w="720" w:type="dxa"/>
+        <w:tblLook w:val="04A0" w:firstRow="1" w:lastRow="0" w:firstColumn="1" w:lastColumn="0" w:noHBand="0" w:noVBand="1"/>
+      </w:tblPr>
+      <w:tblGrid>
+        <w:gridCol w:w="2065"/>
+        <w:gridCol w:w="6565"/>
+      </w:tblGrid>
+      <w:tr>
+        <w:tc>
+          <w:tcPr>
+            <w:tcW w:w="2065" w:type="dxa"/>
+          </w:tcPr>
+          <w:p>
+            <w:pPr>
+              <w:spacing w:before="100" w:beforeAutospacing="1" w:after="60"/>
+              <w:rPr>
+                <w:rFonts w:ascii="Arial" w:eastAsia="Times New Roman" w:hAnsi="Arial" w:cs="Arial"/>
+                <w:b/>
+                <w:bCs/>
+                <w:color w:val="1D1C1D"/>
+                <w:sz w:val="23"/>
+                <w:szCs w:val="23"/>
+              </w:rPr>
+            </w:pPr>
+            <w:r>
+              <w:rPr>
+                <w:rFonts w:ascii="Arial" w:eastAsia="Times New Roman" w:hAnsi="Arial" w:cs="Arial"/>
+                <w:b/>
+                <w:bCs/>
+                <w:color w:val="1D1C1D"/>
+                <w:sz w:val="23"/>
+                <w:szCs w:val="23"/>
+              </w:rPr>
+              <w:t>Object Type</w:t>
+            </w:r>
+          </w:p>
+        </w:tc>
+        <w:tc>
+          <w:tcPr>
+            <w:tcW w:w="6565" w:type="dxa"/>
+          </w:tcPr>
+          <w:p>
+            <w:pPr>
+              <w:spacing w:before="100" w:beforeAutospacing="1" w:after="60"/>
+              <w:rPr>
+                <w:rFonts w:ascii="Arial" w:eastAsia="Times New Roman" w:hAnsi="Arial" w:cs="Arial"/>
+                <w:b/>
+                <w:bCs/>
+                <w:color w:val="1D1C1D"/>
+                <w:sz w:val="23"/>
+                <w:szCs w:val="23"/>
+              </w:rPr>
+            </w:pPr>
+            <w:r>
+              <w:rPr>
+                <w:rFonts w:ascii="Arial" w:eastAsia="Times New Roman" w:hAnsi="Arial" w:cs="Arial"/>
+                <w:b/>
+                <w:bCs/>
+                <w:color w:val="1D1C1D"/>
+                <w:sz w:val="23"/>
+                <w:szCs w:val="23"/>
+              </w:rPr>
+              <w:t>Searchable Fields</w:t>
+            </w:r>
+          </w:p>
+        </w:tc>
+      </w:tr>
+      <w:tr>
+        <w:tc>
+          <w:tcPr>
+            <w:tcW w:w="2065" w:type="dxa"/>
+          </w:tcPr>
+          <w:p>
+            <w:pPr>
+              <w:spacing w:before="100" w:beforeAutospacing="1" w:after="60"/>
+              <w:rPr>
+                <w:rFonts w:ascii="Arial" w:eastAsia="Times New Roman" w:hAnsi="Arial" w:cs="Arial"/>
+                <w:color w:val="1D1C1D"/>
+                <w:sz w:val="23"/>
+                <w:szCs w:val="23"/>
+              </w:rPr>
+            </w:pPr>
+            <w:r>
+              <w:rPr>
+                <w:rFonts w:ascii="Arial" w:eastAsia="Times New Roman" w:hAnsi="Arial" w:cs="Arial"/>
+                <w:color w:val="1D1C1D"/>
+                <w:sz w:val="23"/>
+                <w:szCs w:val="23"/>
+              </w:rPr>
+              <w:t>Account</w:t>
+            </w:r>
+          </w:p>
+        </w:tc>
+        <w:tc>
+          <w:tcPr>
+            <w:tcW w:w="6565" w:type="dxa"/>
+          </w:tcPr>
+          <w:p>
+            <w:pPr>
+              <w:spacing w:before="100" w:beforeAutospacing="1" w:after="60"/>
+              <w:rPr>
+                <w:rFonts w:ascii="Arial" w:eastAsia="Times New Roman" w:hAnsi="Arial" w:cs="Arial"/>
+                <w:color w:val="1D1C1D"/>
+                <w:sz w:val="23"/>
+                <w:szCs w:val="23"/>
+              </w:rPr>
+            </w:pPr>
+            <w:r>
+              <w:rPr>
+                <w:rFonts w:ascii="Arial" w:eastAsia="Times New Roman" w:hAnsi="Arial" w:cs="Arial"/>
+                <w:color w:val="1D1C1D"/>
+                <w:sz w:val="23"/>
+                <w:szCs w:val="23"/>
+              </w:rPr>
+              <w:t>accountId, name, email, companyName, externalKey</w:t>
+            </w:r>
+          </w:p>
+        </w:tc>
+      </w:tr>
+      <w:tr>
+        <w:tc>
+          <w:tcPr>
+            <w:tcW w:w="2065" w:type="dxa"/>
+          </w:tcPr>
+          <w:p>
+            <w:pPr>
+              <w:spacing w:before="100" w:beforeAutospacing="1" w:after="60"/>
+              <w:rPr>
+                <w:rFonts w:ascii="Arial" w:eastAsia="Times New Roman" w:hAnsi="Arial" w:cs="Arial"/>
+                <w:color w:val="1D1C1D"/>
+                <w:sz w:val="23"/>
+                <w:szCs w:val="23"/>
+              </w:rPr>
+            </w:pPr>
+            <w:r>
+              <w:rPr>
+                <w:rFonts w:ascii="Arial" w:eastAsia="Times New Roman" w:hAnsi="Arial" w:cs="Arial"/>
+                <w:color w:val="1D1C1D"/>
+                <w:sz w:val="23"/>
+                <w:szCs w:val="23"/>
+              </w:rPr>
+              <w:t>Invoice</w:t>
+            </w:r>
+          </w:p>
+        </w:tc>
+        <w:tc>
+          <w:tcPr>
+            <w:tcW w:w="6565" w:type="dxa"/>
+          </w:tcPr>
+          <w:p>
+            <w:pPr>
+              <w:shd w:val="clear" w:color="auto" w:fill="FFFFFF"/>
+              <w:spacing w:before="100" w:beforeAutospacing="1" w:after="60"/>
+              <w:rPr>
+                <w:rFonts w:ascii="Arial" w:eastAsia="Times New Roman" w:hAnsi="Arial" w:cs="Arial"/>
+                <w:color w:val="1D1C1D"/>
+                <w:sz w:val="23"/>
+                <w:szCs w:val="23"/>
+              </w:rPr>
+            </w:pPr>
+            <w:r>
+              <w:rPr>
+                <w:rFonts w:ascii="Arial" w:eastAsia="Times New Roman" w:hAnsi="Arial" w:cs="Arial"/>
+                <w:color w:val="1D1C1D"/>
+                <w:sz w:val="23"/>
+                <w:szCs w:val="23"/>
+              </w:rPr>
+              <w:t>invoiceNumber</w:t>
+            </w:r>
+            <w:r>
+              <w:rPr>
+                <w:rFonts w:ascii="Arial" w:eastAsia="Times New Roman" w:hAnsi="Arial" w:cs="Arial"/>
+                <w:color w:val="1D1C1D"/>
+                <w:sz w:val="23"/>
+                <w:szCs w:val="23"/>
+              </w:rPr>
+              <w:t xml:space="preserve">, </w:t>
+            </w:r>
+            <w:r>
+              <w:rPr>
+                <w:rFonts w:ascii="Arial" w:eastAsia="Times New Roman" w:hAnsi="Arial" w:cs="Arial"/>
+                <w:color w:val="1D1C1D"/>
+                <w:sz w:val="23"/>
+                <w:szCs w:val="23"/>
+              </w:rPr>
+              <w:t>invoiceId, accountId, currency</w:t>
+            </w:r>
+          </w:p>
+          <w:p>
+            <w:pPr>
+              <w:spacing w:before="100" w:beforeAutospacing="1" w:after="60"/>
+              <w:rPr>
+                <w:rFonts w:ascii="Arial" w:eastAsia="Times New Roman" w:hAnsi="Arial" w:cs="Arial"/>
+                <w:color w:val="1D1C1D"/>
+                <w:sz w:val="23"/>
+                <w:szCs w:val="23"/>
+              </w:rPr>
+            </w:pPr>
+          </w:p>
+        </w:tc>
+      </w:tr>
+      <w:tr>
+        <w:tc>
+          <w:tcPr>
+            <w:tcW w:w="2065" w:type="dxa"/>
+          </w:tcPr>
+          <w:p>
+            <w:pPr>
+              <w:spacing w:before="100" w:beforeAutospacing="1" w:after="60"/>
+              <w:rPr>
+                <w:rFonts w:ascii="Arial" w:eastAsia="Times New Roman" w:hAnsi="Arial" w:cs="Arial"/>
+                <w:color w:val="1D1C1D"/>
+                <w:sz w:val="23"/>
+                <w:szCs w:val="23"/>
+              </w:rPr>
+            </w:pPr>
+            <w:r>
+              <w:rPr>
+                <w:rFonts w:ascii="Arial" w:eastAsia="Times New Roman" w:hAnsi="Arial" w:cs="Arial"/>
+                <w:color w:val="1D1C1D"/>
+                <w:sz w:val="23"/>
+                <w:szCs w:val="23"/>
+              </w:rPr>
+              <w:t>Payment method</w:t>
+            </w:r>
+          </w:p>
+        </w:tc>
+        <w:tc>
+          <w:tcPr>
+            <w:tcW w:w="6565" w:type="dxa"/>
+          </w:tcPr>
+          <w:p>
+            <w:pPr>
+              <w:spacing w:before="100" w:beforeAutospacing="1" w:after="60"/>
+              <w:rPr>
+                <w:rFonts w:ascii="Arial" w:eastAsia="Times New Roman" w:hAnsi="Arial" w:cs="Arial"/>
+                <w:color w:val="1D1C1D"/>
+                <w:sz w:val="23"/>
+                <w:szCs w:val="23"/>
+              </w:rPr>
+            </w:pPr>
+            <w:r>
+              <w:rPr>
+                <w:rFonts w:ascii="Arial" w:eastAsia="Times New Roman" w:hAnsi="Arial" w:cs="Arial"/>
+                <w:color w:val="1D1C1D"/>
+                <w:sz w:val="23"/>
+                <w:szCs w:val="23"/>
+              </w:rPr>
+              <w:t>paymentMethodI</w:t>
+            </w:r>
+            <w:r>
+              <w:rPr>
+                <w:rFonts w:ascii="Arial" w:eastAsia="Times New Roman" w:hAnsi="Arial" w:cs="Arial"/>
+                <w:color w:val="1D1C1D"/>
+                <w:sz w:val="23"/>
+                <w:szCs w:val="23"/>
+              </w:rPr>
+              <w:t>d</w:t>
+            </w:r>
+            <w:r>
+              <w:rPr>
+                <w:rFonts w:ascii="Arial" w:eastAsia="Times New Roman" w:hAnsi="Arial" w:cs="Arial"/>
+                <w:color w:val="1D1C1D"/>
+                <w:sz w:val="23"/>
+                <w:szCs w:val="23"/>
+              </w:rPr>
+              <w:t>, externalKey</w:t>
+            </w:r>
+          </w:p>
+        </w:tc>
+      </w:tr>
+      <w:tr>
+        <w:tc>
+          <w:tcPr>
+            <w:tcW w:w="2065" w:type="dxa"/>
+          </w:tcPr>
+          <w:p>
+            <w:pPr>
+              <w:spacing w:before="100" w:beforeAutospacing="1" w:after="60"/>
+              <w:rPr>
+                <w:rFonts w:ascii="Arial" w:eastAsia="Times New Roman" w:hAnsi="Arial" w:cs="Arial"/>
+                <w:color w:val="1D1C1D"/>
+                <w:sz w:val="23"/>
+                <w:szCs w:val="23"/>
+              </w:rPr>
+            </w:pPr>
+            <w:r>
+              <w:rPr>
+                <w:rFonts w:ascii="Arial" w:eastAsia="Times New Roman" w:hAnsi="Arial" w:cs="Arial"/>
+                <w:color w:val="1D1C1D"/>
+                <w:sz w:val="23"/>
+                <w:szCs w:val="23"/>
+              </w:rPr>
+              <w:t>Payment</w:t>
+            </w:r>
+          </w:p>
+        </w:tc>
+        <w:tc>
+          <w:tcPr>
+            <w:tcW w:w="6565" w:type="dxa"/>
+          </w:tcPr>
+          <w:p>
+            <w:pPr>
+              <w:spacing w:before="100" w:beforeAutospacing="1" w:after="60"/>
+              <w:rPr>
+                <w:rFonts w:ascii="Arial" w:eastAsia="Times New Roman" w:hAnsi="Arial" w:cs="Arial"/>
+                <w:color w:val="1D1C1D"/>
+                <w:sz w:val="23"/>
+                <w:szCs w:val="23"/>
+              </w:rPr>
+            </w:pPr>
+            <w:r>
+              <w:rPr>
+                <w:rFonts w:ascii="Arial" w:eastAsia="Times New Roman" w:hAnsi="Arial" w:cs="Arial"/>
+                <w:color w:val="1D1C1D"/>
+                <w:sz w:val="23"/>
+                <w:szCs w:val="23"/>
+              </w:rPr>
+              <w:t>paymentI</w:t>
+            </w:r>
+            <w:r>
+              <w:rPr>
+                <w:rFonts w:ascii="Arial" w:eastAsia="Times New Roman" w:hAnsi="Arial" w:cs="Arial"/>
+                <w:color w:val="1D1C1D"/>
+                <w:sz w:val="23"/>
+                <w:szCs w:val="23"/>
+              </w:rPr>
+              <w:t>d</w:t>
+            </w:r>
+            <w:r>
+              <w:rPr>
+                <w:rFonts w:ascii="Arial" w:eastAsia="Times New Roman" w:hAnsi="Arial" w:cs="Arial"/>
+                <w:color w:val="1D1C1D"/>
+                <w:sz w:val="23"/>
+                <w:szCs w:val="23"/>
+              </w:rPr>
+              <w:t xml:space="preserve">, </w:t>
+            </w:r>
+            <w:r>
+              <w:rPr>
+                <w:rFonts w:ascii="Arial" w:eastAsia="Times New Roman" w:hAnsi="Arial" w:cs="Arial"/>
+                <w:color w:val="1D1C1D"/>
+                <w:sz w:val="23"/>
+                <w:szCs w:val="23"/>
+              </w:rPr>
+              <w:t>externalKey</w:t>
+            </w:r>
+          </w:p>
+        </w:tc>
+      </w:tr>
+      <w:tr>
+        <w:tc>
+          <w:tcPr>
+            <w:tcW w:w="2065" w:type="dxa"/>
+          </w:tcPr>
+          <w:p>
+            <w:pPr>
+              <w:spacing w:before="100" w:beforeAutospacing="1" w:after="60"/>
+              <w:rPr>
+                <w:rFonts w:ascii="Arial" w:eastAsia="Times New Roman" w:hAnsi="Arial" w:cs="Arial"/>
+                <w:color w:val="1D1C1D"/>
+                <w:sz w:val="23"/>
+                <w:szCs w:val="23"/>
+              </w:rPr>
+            </w:pPr>
+            <w:r>
+              <w:rPr>
+                <w:rFonts w:ascii="Arial" w:eastAsia="Times New Roman" w:hAnsi="Arial" w:cs="Arial"/>
+                <w:color w:val="1D1C1D"/>
+                <w:sz w:val="23"/>
+                <w:szCs w:val="23"/>
+              </w:rPr>
+              <w:t>Bundle</w:t>
+            </w:r>
+          </w:p>
+        </w:tc>
+        <w:tc>
+          <w:tcPr>
+            <w:tcW w:w="6565" w:type="dxa"/>
+          </w:tcPr>
+          <w:p>
+            <w:pPr>
+              <w:spacing w:before="100" w:beforeAutospacing="1" w:after="60"/>
+              <w:rPr>
+                <w:rFonts w:ascii="Arial" w:eastAsia="Times New Roman" w:hAnsi="Arial" w:cs="Arial"/>
+                <w:color w:val="1D1C1D"/>
+                <w:sz w:val="23"/>
+                <w:szCs w:val="23"/>
+              </w:rPr>
+            </w:pPr>
+            <w:r>
+              <w:rPr>
+                <w:rFonts w:ascii="Arial" w:eastAsia="Times New Roman" w:hAnsi="Arial" w:cs="Arial"/>
+                <w:color w:val="1D1C1D"/>
+                <w:sz w:val="23"/>
+                <w:szCs w:val="23"/>
+              </w:rPr>
+              <w:t>accountId, bundleId, externalKey</w:t>
+            </w:r>
+          </w:p>
+        </w:tc>
+      </w:tr>
+      <w:tr>
+        <w:tc>
+          <w:tcPr>
+            <w:tcW w:w="2065" w:type="dxa"/>
+          </w:tcPr>
+          <w:p>
+            <w:pPr>
+              <w:spacing w:before="100" w:beforeAutospacing="1" w:after="60"/>
+              <w:rPr>
+                <w:rFonts w:ascii="Arial" w:eastAsia="Times New Roman" w:hAnsi="Arial" w:cs="Arial"/>
+                <w:color w:val="1D1C1D"/>
+                <w:sz w:val="23"/>
+                <w:szCs w:val="23"/>
+              </w:rPr>
+            </w:pPr>
+            <w:r>
+              <w:rPr>
+                <w:rFonts w:ascii="Arial" w:eastAsia="Times New Roman" w:hAnsi="Arial" w:cs="Arial"/>
+                <w:color w:val="1D1C1D"/>
+                <w:sz w:val="23"/>
+                <w:szCs w:val="23"/>
+              </w:rPr>
+              <w:t>Credit</w:t>
+            </w:r>
+          </w:p>
+        </w:tc>
+        <w:tc>
+          <w:tcPr>
+            <w:tcW w:w="6565" w:type="dxa"/>
+          </w:tcPr>
+          <w:p>
+            <w:pPr>
+              <w:spacing w:before="100" w:beforeAutospacing="1" w:after="60"/>
+              <w:rPr>
+                <w:rFonts w:ascii="Arial" w:eastAsia="Times New Roman" w:hAnsi="Arial" w:cs="Arial"/>
+                <w:color w:val="1D1C1D"/>
+                <w:sz w:val="23"/>
+                <w:szCs w:val="23"/>
+              </w:rPr>
+            </w:pPr>
+            <w:r>
+              <w:rPr>
+                <w:rFonts w:ascii="Arial" w:eastAsia="Times New Roman" w:hAnsi="Arial" w:cs="Arial"/>
+                <w:color w:val="1D1C1D"/>
+                <w:sz w:val="23"/>
+                <w:szCs w:val="23"/>
+              </w:rPr>
+              <w:t xml:space="preserve">invoiceItemID </w:t>
+            </w:r>
+          </w:p>
+        </w:tc>
+      </w:tr>
+      <w:tr>
+        <w:tc>
+          <w:tcPr>
+            <w:tcW w:w="2065" w:type="dxa"/>
+          </w:tcPr>
+          <w:p>
+            <w:pPr>
+              <w:spacing w:before="100" w:beforeAutospacing="1" w:after="60"/>
+              <w:rPr>
+                <w:rFonts w:ascii="Arial" w:eastAsia="Times New Roman" w:hAnsi="Arial" w:cs="Arial"/>
+                <w:color w:val="1D1C1D"/>
+                <w:sz w:val="23"/>
+                <w:szCs w:val="23"/>
+              </w:rPr>
+            </w:pPr>
+            <w:r>
+              <w:rPr>
+                <w:rFonts w:ascii="Arial" w:eastAsia="Times New Roman" w:hAnsi="Arial" w:cs="Arial"/>
+                <w:color w:val="1D1C1D"/>
+                <w:sz w:val="23"/>
+                <w:szCs w:val="23"/>
+              </w:rPr>
+              <w:t>Custom field</w:t>
+            </w:r>
+          </w:p>
+        </w:tc>
+        <w:tc>
+          <w:tcPr>
+            <w:tcW w:w="6565" w:type="dxa"/>
+          </w:tcPr>
+          <w:p>
+            <w:pPr>
+              <w:spacing w:before="100" w:beforeAutospacing="1" w:after="60"/>
+              <w:rPr>
+                <w:rFonts w:ascii="Arial" w:eastAsia="Times New Roman" w:hAnsi="Arial" w:cs="Arial"/>
+                <w:color w:val="1D1C1D"/>
+                <w:sz w:val="23"/>
+                <w:szCs w:val="23"/>
+              </w:rPr>
+            </w:pPr>
+            <w:r>
+              <w:rPr>
+                <w:rFonts w:ascii="Arial" w:eastAsia="Times New Roman" w:hAnsi="Arial" w:cs="Arial"/>
+                <w:color w:val="1D1C1D"/>
+                <w:sz w:val="23"/>
+                <w:szCs w:val="23"/>
+              </w:rPr>
+              <w:t>customFieldId, fieldName, fieldValue, objectType</w:t>
+            </w:r>
+          </w:p>
+        </w:tc>
+      </w:tr>
+      <w:tr>
+        <w:tc>
+          <w:tcPr>
+            <w:tcW w:w="2065" w:type="dxa"/>
+          </w:tcPr>
+          <w:p>
+            <w:pPr>
+              <w:spacing w:before="100" w:beforeAutospacing="1" w:after="60"/>
+              <w:rPr>
+                <w:rFonts w:ascii="Arial" w:eastAsia="Times New Roman" w:hAnsi="Arial" w:cs="Arial"/>
+                <w:color w:val="1D1C1D"/>
+                <w:sz w:val="23"/>
+                <w:szCs w:val="23"/>
+              </w:rPr>
+            </w:pPr>
+            <w:r>
+              <w:rPr>
+                <w:rFonts w:ascii="Arial" w:eastAsia="Times New Roman" w:hAnsi="Arial" w:cs="Arial"/>
+                <w:color w:val="1D1C1D"/>
+                <w:sz w:val="23"/>
+                <w:szCs w:val="23"/>
+              </w:rPr>
+              <w:t>Invoice payment</w:t>
+            </w:r>
+          </w:p>
+        </w:tc>
+        <w:tc>
+          <w:tcPr>
+            <w:tcW w:w="6565" w:type="dxa"/>
+          </w:tcPr>
+          <w:p>
+            <w:pPr>
+              <w:spacing w:before="100" w:beforeAutospacing="1" w:after="60"/>
+              <w:rPr>
+                <w:rFonts w:ascii="Arial" w:eastAsia="Times New Roman" w:hAnsi="Arial" w:cs="Arial"/>
+                <w:color w:val="1D1C1D"/>
+                <w:sz w:val="23"/>
+                <w:szCs w:val="23"/>
+              </w:rPr>
+            </w:pPr>
+            <w:r>
+              <w:rPr>
+                <w:rFonts w:ascii="Arial" w:eastAsia="Times New Roman" w:hAnsi="Arial" w:cs="Arial"/>
+                <w:color w:val="1D1C1D"/>
+                <w:sz w:val="23"/>
+                <w:szCs w:val="23"/>
+              </w:rPr>
+              <w:t>paymentId</w:t>
+            </w:r>
+          </w:p>
+        </w:tc>
+      </w:tr>
+      <w:tr>
+        <w:tc>
+          <w:tcPr>
+            <w:tcW w:w="2065" w:type="dxa"/>
+          </w:tcPr>
+          <w:p>
+            <w:pPr>
+              <w:spacing w:before="100" w:beforeAutospacing="1" w:after="60"/>
+              <w:rPr>
+                <w:rFonts w:ascii="Arial" w:eastAsia="Times New Roman" w:hAnsi="Arial" w:cs="Arial"/>
+                <w:color w:val="1D1C1D"/>
+                <w:sz w:val="23"/>
+                <w:szCs w:val="23"/>
+              </w:rPr>
+            </w:pPr>
+            <w:r>
+              <w:rPr>
+                <w:rFonts w:ascii="Arial" w:eastAsia="Times New Roman" w:hAnsi="Arial" w:cs="Arial"/>
+                <w:color w:val="1D1C1D"/>
+                <w:sz w:val="23"/>
+                <w:szCs w:val="23"/>
+              </w:rPr>
+              <w:t xml:space="preserve">Subscription </w:t>
+            </w:r>
+          </w:p>
+        </w:tc>
+        <w:tc>
+          <w:tcPr>
+            <w:tcW w:w="6565" w:type="dxa"/>
+          </w:tcPr>
+          <w:p>
+            <w:pPr>
+              <w:spacing w:before="100" w:beforeAutospacing="1" w:after="60"/>
+              <w:rPr>
+                <w:rFonts w:ascii="Arial" w:eastAsia="Times New Roman" w:hAnsi="Arial" w:cs="Arial"/>
+                <w:color w:val="1D1C1D"/>
+                <w:sz w:val="23"/>
+                <w:szCs w:val="23"/>
+              </w:rPr>
+            </w:pPr>
+            <w:r>
+              <w:rPr>
+                <w:rFonts w:ascii="Arial" w:eastAsia="Times New Roman" w:hAnsi="Arial" w:cs="Arial"/>
+                <w:color w:val="1D1C1D"/>
+                <w:sz w:val="23"/>
+                <w:szCs w:val="23"/>
+              </w:rPr>
+              <w:t xml:space="preserve">subscriptionId, </w:t>
+            </w:r>
+            <w:r>
+              <w:rPr>
+                <w:rFonts w:ascii="Arial" w:eastAsia="Times New Roman" w:hAnsi="Arial" w:cs="Arial"/>
+                <w:color w:val="1D1C1D"/>
+                <w:sz w:val="23"/>
+                <w:szCs w:val="23"/>
+              </w:rPr>
+              <w:t>externalKey</w:t>
+            </w:r>
+          </w:p>
+        </w:tc>
+      </w:tr>
+      <w:tr>
+        <w:tc>
+          <w:tcPr>
+            <w:tcW w:w="2065" w:type="dxa"/>
+          </w:tcPr>
+          <w:p>
+            <w:pPr>
+              <w:spacing w:before="100" w:beforeAutospacing="1" w:after="60"/>
+              <w:rPr>
+                <w:rFonts w:ascii="Arial" w:eastAsia="Times New Roman" w:hAnsi="Arial" w:cs="Arial"/>
+                <w:color w:val="1D1C1D"/>
+                <w:sz w:val="23"/>
+                <w:szCs w:val="23"/>
+              </w:rPr>
+            </w:pPr>
+            <w:r>
+              <w:rPr>
+                <w:rFonts w:ascii="Arial" w:eastAsia="Times New Roman" w:hAnsi="Arial" w:cs="Arial"/>
+                <w:color w:val="1D1C1D"/>
+                <w:sz w:val="23"/>
+                <w:szCs w:val="23"/>
+              </w:rPr>
+              <w:t>Tag</w:t>
+            </w:r>
+          </w:p>
+        </w:tc>
+        <w:tc>
+          <w:tcPr>
+            <w:tcW w:w="6565" w:type="dxa"/>
+          </w:tcPr>
+          <w:p>
+            <w:pPr>
+              <w:spacing w:before="100" w:beforeAutospacing="1" w:after="60"/>
+              <w:rPr>
+                <w:rFonts w:ascii="Arial" w:eastAsia="Times New Roman" w:hAnsi="Arial" w:cs="Arial"/>
+                <w:color w:val="1D1C1D"/>
+                <w:sz w:val="23"/>
+                <w:szCs w:val="23"/>
+              </w:rPr>
+            </w:pPr>
+            <w:r>
+              <w:rPr>
+                <w:rFonts w:ascii="Arial" w:eastAsia="Times New Roman" w:hAnsi="Arial" w:cs="Arial"/>
+                <w:color w:val="1D1C1D"/>
+                <w:sz w:val="23"/>
+                <w:szCs w:val="23"/>
+              </w:rPr>
+              <w:t>t</w:t>
+            </w:r>
+            <w:r>
+              <w:rPr>
+                <w:rFonts w:ascii="Arial" w:eastAsia="Times New Roman" w:hAnsi="Arial" w:cs="Arial"/>
+                <w:color w:val="1D1C1D"/>
+                <w:sz w:val="23"/>
+                <w:szCs w:val="23"/>
+              </w:rPr>
+              <w:t>agId</w:t>
+            </w:r>
+          </w:p>
+        </w:tc>
+      </w:tr>
+      <w:tr>
+        <w:tc>
+          <w:tcPr>
+            <w:tcW w:w="2065" w:type="dxa"/>
+          </w:tcPr>
+          <w:p>
+            <w:pPr>
+              <w:spacing w:before="100" w:beforeAutospacing="1" w:after="60"/>
+              <w:rPr>
+                <w:rFonts w:ascii="Arial" w:eastAsia="Times New Roman" w:hAnsi="Arial" w:cs="Arial"/>
+                <w:color w:val="1D1C1D"/>
+                <w:sz w:val="23"/>
+                <w:szCs w:val="23"/>
+              </w:rPr>
+            </w:pPr>
+            <w:r>
+              <w:rPr>
+                <w:rFonts w:ascii="Arial" w:eastAsia="Times New Roman" w:hAnsi="Arial" w:cs="Arial"/>
+                <w:color w:val="1D1C1D"/>
+                <w:sz w:val="23"/>
+                <w:szCs w:val="23"/>
+              </w:rPr>
+              <w:lastRenderedPageBreak/>
+              <w:t>Tag definition</w:t>
+            </w:r>
+          </w:p>
+        </w:tc>
+        <w:tc>
+          <w:tcPr>
+            <w:tcW w:w="6565" w:type="dxa"/>
+          </w:tcPr>
+          <w:p>
+            <w:pPr>
+              <w:spacing w:before="100" w:beforeAutospacing="1" w:after="60"/>
+              <w:rPr>
+                <w:rFonts w:ascii="Arial" w:eastAsia="Times New Roman" w:hAnsi="Arial" w:cs="Arial"/>
+                <w:color w:val="1D1C1D"/>
+                <w:sz w:val="23"/>
+                <w:szCs w:val="23"/>
+              </w:rPr>
+            </w:pPr>
+            <w:r>
+              <w:rPr>
+                <w:rFonts w:ascii="Arial" w:eastAsia="Times New Roman" w:hAnsi="Arial" w:cs="Arial"/>
+                <w:color w:val="1D1C1D"/>
+                <w:sz w:val="23"/>
+                <w:szCs w:val="23"/>
+              </w:rPr>
+              <w:t>tagDefinitionId</w:t>
+            </w:r>
+          </w:p>
+        </w:tc>
+      </w:tr>
+      <w:tr>
+        <w:tc>
+          <w:tcPr>
+            <w:tcW w:w="2065" w:type="dxa"/>
+          </w:tcPr>
+          <w:p>
+            <w:pPr>
+              <w:spacing w:before="100" w:beforeAutospacing="1" w:after="60"/>
+              <w:rPr>
+                <w:rFonts w:ascii="Arial" w:eastAsia="Times New Roman" w:hAnsi="Arial" w:cs="Arial"/>
+                <w:color w:val="1D1C1D"/>
+                <w:sz w:val="23"/>
+                <w:szCs w:val="23"/>
+              </w:rPr>
+            </w:pPr>
+            <w:r>
+              <w:rPr>
+                <w:rFonts w:ascii="Arial" w:eastAsia="Times New Roman" w:hAnsi="Arial" w:cs="Arial"/>
+                <w:color w:val="1D1C1D"/>
+                <w:sz w:val="23"/>
+                <w:szCs w:val="23"/>
+              </w:rPr>
+              <w:t>Transaction</w:t>
+            </w:r>
+          </w:p>
+        </w:tc>
+        <w:tc>
+          <w:tcPr>
+            <w:tcW w:w="6565" w:type="dxa"/>
+          </w:tcPr>
+          <w:p>
+            <w:pPr>
+              <w:spacing w:before="100" w:beforeAutospacing="1" w:after="60"/>
+              <w:rPr>
+                <w:rFonts w:ascii="Arial" w:eastAsia="Times New Roman" w:hAnsi="Arial" w:cs="Arial"/>
+                <w:color w:val="1D1C1D"/>
+                <w:sz w:val="23"/>
+                <w:szCs w:val="23"/>
+              </w:rPr>
+            </w:pPr>
+            <w:r>
+              <w:rPr>
+                <w:rFonts w:ascii="Arial" w:eastAsia="Times New Roman" w:hAnsi="Arial" w:cs="Arial"/>
+                <w:color w:val="1D1C1D"/>
+                <w:sz w:val="23"/>
+                <w:szCs w:val="23"/>
+              </w:rPr>
+              <w:t>transactionId, externalKey</w:t>
+            </w:r>
+          </w:p>
+        </w:tc>
+      </w:tr>
+    </w:tbl>
+    <w:p>
+      <w:pPr>
+        <w:shd w:val="clear" w:color="auto" w:fill="FFFFFF"/>
+        <w:spacing w:before="100" w:beforeAutospacing="1" w:after="60" w:line="240" w:lineRule="auto"/>
+        <w:ind w:left="720"/>
         <w:rPr>
           <w:rFonts w:ascii="Arial" w:eastAsia="Times New Roman" w:hAnsi="Arial" w:cs="Arial"/>
           <w:color w:val="1D1C1D"/>
@@ -762,7 +1589,6 @@
           <w:szCs w:val="23"/>
           <w:shd w:val="clear" w:color="auto" w:fill="F8F8F8"/>
         </w:rPr>
-        <w:lastRenderedPageBreak/>
         <w:t>In the "Add new payment method fields", it might be useful to elaborate a bit on plugin name. Maybe give some examples if possible. I can help you with this if required.</w:t>
       </w:r>
       <w:r>
@@ -860,73 +1686,7 @@
           <w:szCs w:val="23"/>
           <w:shd w:val="clear" w:color="auto" w:fill="F8F8F8"/>
         </w:rPr>
-        <w:t xml:space="preserve">3. I feel "What Is </w:t>
-      </w:r>
-      <w:proofErr w:type="spellStart"/>
-      <w:r>
-        <w:rPr>
-          <w:rFonts w:ascii="Arial" w:hAnsi="Arial" w:cs="Arial"/>
-          <w:color w:val="1D1C1D"/>
-          <w:sz w:val="23"/>
-          <w:szCs w:val="23"/>
-          <w:shd w:val="clear" w:color="auto" w:fill="F8F8F8"/>
-        </w:rPr>
-        <w:t>Kaui</w:t>
-      </w:r>
-      <w:proofErr w:type="spellEnd"/>
-      <w:r>
-        <w:rPr>
-          <w:rFonts w:ascii="Arial" w:hAnsi="Arial" w:cs="Arial"/>
-          <w:color w:val="1D1C1D"/>
-          <w:sz w:val="23"/>
-          <w:szCs w:val="23"/>
-          <w:shd w:val="clear" w:color="auto" w:fill="F8F8F8"/>
-        </w:rPr>
-        <w:t xml:space="preserve">?" can have more information about </w:t>
-      </w:r>
-      <w:proofErr w:type="spellStart"/>
-      <w:r>
-        <w:rPr>
-          <w:rFonts w:ascii="Arial" w:hAnsi="Arial" w:cs="Arial"/>
-          <w:color w:val="1D1C1D"/>
-          <w:sz w:val="23"/>
-          <w:szCs w:val="23"/>
-          <w:shd w:val="clear" w:color="auto" w:fill="F8F8F8"/>
-        </w:rPr>
-        <w:t>Kaui</w:t>
-      </w:r>
-      <w:proofErr w:type="spellEnd"/>
-      <w:r>
-        <w:rPr>
-          <w:rFonts w:ascii="Arial" w:hAnsi="Arial" w:cs="Arial"/>
-          <w:color w:val="1D1C1D"/>
-          <w:sz w:val="23"/>
-          <w:szCs w:val="23"/>
-          <w:shd w:val="clear" w:color="auto" w:fill="F8F8F8"/>
-        </w:rPr>
-        <w:t xml:space="preserve">. We can refer to the </w:t>
-      </w:r>
-      <w:proofErr w:type="spellStart"/>
-      <w:r>
-        <w:rPr>
-          <w:rFonts w:ascii="Arial" w:hAnsi="Arial" w:cs="Arial"/>
-          <w:color w:val="1D1C1D"/>
-          <w:sz w:val="23"/>
-          <w:szCs w:val="23"/>
-          <w:shd w:val="clear" w:color="auto" w:fill="F8F8F8"/>
-        </w:rPr>
-        <w:t>Kaui</w:t>
-      </w:r>
-      <w:proofErr w:type="spellEnd"/>
-      <w:r>
-        <w:rPr>
-          <w:rFonts w:ascii="Arial" w:hAnsi="Arial" w:cs="Arial"/>
-          <w:color w:val="1D1C1D"/>
-          <w:sz w:val="23"/>
-          <w:szCs w:val="23"/>
-          <w:shd w:val="clear" w:color="auto" w:fill="F8F8F8"/>
-        </w:rPr>
-        <w:t xml:space="preserve"> user guide (</w:t>
+        <w:t>3. I feel "What Is Kaui?" can have more information about Kaui. We can refer to the Kaui user guide (</w:t>
       </w:r>
       <w:hyperlink r:id="rId13" w:tgtFrame="_blank" w:history="1">
         <w:r>
@@ -967,29 +1727,7 @@
           <w:szCs w:val="23"/>
           <w:shd w:val="clear" w:color="auto" w:fill="F8F8F8"/>
         </w:rPr>
-        <w:t xml:space="preserve">4. The "Sign </w:t>
-      </w:r>
-      <w:proofErr w:type="gramStart"/>
-      <w:r>
-        <w:rPr>
-          <w:rFonts w:ascii="Arial" w:hAnsi="Arial" w:cs="Arial"/>
-          <w:color w:val="1D1C1D"/>
-          <w:sz w:val="23"/>
-          <w:szCs w:val="23"/>
-          <w:shd w:val="clear" w:color="auto" w:fill="F8F8F8"/>
-        </w:rPr>
-        <w:t>In</w:t>
-      </w:r>
-      <w:proofErr w:type="gramEnd"/>
-      <w:r>
-        <w:rPr>
-          <w:rFonts w:ascii="Arial" w:hAnsi="Arial" w:cs="Arial"/>
-          <w:color w:val="1D1C1D"/>
-          <w:sz w:val="23"/>
-          <w:szCs w:val="23"/>
-          <w:shd w:val="clear" w:color="auto" w:fill="F8F8F8"/>
-        </w:rPr>
-        <w:t xml:space="preserve"> and Sign Out" section can have default credentials (admin/password).</w:t>
+        <w:t>4. The "Sign In and Sign Out" section can have default credentials (admin/password).</w:t>
       </w:r>
       <w:r>
         <w:rPr>
@@ -1036,6 +1774,7 @@
         <w:rPr>
           <w:shd w:val="clear" w:color="auto" w:fill="F8F8F8"/>
         </w:rPr>
+        <w:lastRenderedPageBreak/>
         <w:t>WAEL</w:t>
       </w:r>
     </w:p>
@@ -1213,7 +1952,24 @@
         <w:t xml:space="preserve"> [[Can control this when the document is released.]]</w:t>
       </w:r>
     </w:p>
+    <w:p>
+      <w:pPr>
+        <w:pBdr>
+          <w:bottom w:val="single" w:sz="12" w:space="1" w:color="auto"/>
+        </w:pBdr>
+      </w:pPr>
+    </w:p>
     <w:p/>
+    <w:p>
+      <w:r>
+        <w:t>[NOTE]</w:t>
+      </w:r>
+    </w:p>
+    <w:p>
+      <w:r>
+        <w:t>*Note:* In addition to searching with an ID, some object types can be searched for using an external key. The object types that include an external key include: account, bundle, payment, subscription, transaction.A</w:t>
+      </w:r>
+    </w:p>
     <w:sectPr>
       <w:pgSz w:w="12240" w:h="15840"/>
       <w:pgMar w:top="1440" w:right="1440" w:bottom="1440" w:left="1440" w:header="720" w:footer="720" w:gutter="0"/>
@@ -3488,6 +4244,25 @@
       <w:u w:val="single"/>
     </w:rPr>
   </w:style>
+  <w:style w:type="table" w:styleId="TableGrid">
+    <w:name w:val="Table Grid"/>
+    <w:basedOn w:val="TableNormal"/>
+    <w:uiPriority w:val="39"/>
+    <w:rsid w:val="00B02EF1"/>
+    <w:pPr>
+      <w:spacing w:after="0" w:line="240" w:lineRule="auto"/>
+    </w:pPr>
+    <w:tblPr>
+      <w:tblBorders>
+        <w:top w:val="single" w:sz="4" w:space="0" w:color="auto"/>
+        <w:left w:val="single" w:sz="4" w:space="0" w:color="auto"/>
+        <w:bottom w:val="single" w:sz="4" w:space="0" w:color="auto"/>
+        <w:right w:val="single" w:sz="4" w:space="0" w:color="auto"/>
+        <w:insideH w:val="single" w:sz="4" w:space="0" w:color="auto"/>
+        <w:insideV w:val="single" w:sz="4" w:space="0" w:color="auto"/>
+      </w:tblBorders>
+    </w:tblPr>
+  </w:style>
 </w:styles>
 </file>
 

</xml_diff>